<commit_message>
Arquivos que não serão utilizados apagados
</commit_message>
<xml_diff>
--- a/public/assets/arquivos/ITBI - 400.docx
+++ b/public/assets/arquivos/ITBI - 400.docx
@@ -5113,7 +5113,7 @@
                       <w:b/>
                       <w:bCs/>
                     </w:rPr>
-                    <w:t>10</w:t>
+                    <w:t>15</w:t>
                   </w:r>
                 </w:p>
               </w:tc>
@@ -5393,7 +5393,7 @@
                       <w:sz w:val="20"/>
                       <w:szCs w:val="20"/>
                     </w:rPr>
-                    <w:t/>
+                    <w:t>${promessa}</w:t>
                   </w:r>
                 </w:p>
               </w:tc>
@@ -5450,7 +5450,7 @@
                       <w:sz w:val="20"/>
                       <w:szCs w:val="20"/>
                     </w:rPr>
-                    <w:t/>
+                    <w:t>${outro}</w:t>
                   </w:r>
                 </w:p>
               </w:tc>
@@ -5557,7 +5557,7 @@
                       <w:sz w:val="20"/>
                       <w:szCs w:val="20"/>
                     </w:rPr>
-                    <w:t>X</w:t>
+                    <w:t>${contrato}</w:t>
                   </w:r>
                 </w:p>
               </w:tc>
@@ -5738,7 +5738,7 @@
                       <w:b/>
                       <w:bCs/>
                     </w:rPr>
-                    <w:t/>
+                    <w:t>${outro_especificar}</w:t>
                   </w:r>
                 </w:p>
               </w:tc>
@@ -9950,7 +9950,7 @@
                       <w:b/>
                       <w:bCs/>
                     </w:rPr>
-                    <w:t>▓▓▓▓▓▓▓▓▓▓▓▓▓▓▓▓▓▓▓▓▓▓▓▓▓▓▓▓▓▓▓▓▓▓▓▓▓▓▓▓▓▓▓▓▓▓▓▓▓▓▓▓▓▓▓▓▓▓▓▓▓▓▓▓▓▓▓▓</w:t>
+                    <w:t>${o_1_campo}</w:t>
                   </w:r>
                 </w:p>
               </w:tc>
@@ -10016,6 +10016,13 @@
                       <w:bCs/>
                     </w:rPr>
                   </w:pPr>
+                  <w:r>
+                    <w:rPr>
+                      <w:b/>
+                      <w:bCs/>
+                    </w:rPr>
+                    <w:t>${o_1_nome}</w:t>
+                  </w:r>
                 </w:p>
               </w:tc>
             </w:tr>
@@ -10079,6 +10086,13 @@
                       <w:bCs/>
                     </w:rPr>
                   </w:pPr>
+                  <w:r>
+                    <w:rPr>
+                      <w:b/>
+                      <w:bCs/>
+                    </w:rPr>
+                    <w:t>${o_1_cpf}</w:t>
+                  </w:r>
                 </w:p>
               </w:tc>
             </w:tr>
@@ -10142,6 +10156,13 @@
                       <w:bCs/>
                     </w:rPr>
                   </w:pPr>
+                  <w:r>
+                    <w:rPr>
+                      <w:b/>
+                      <w:bCs/>
+                    </w:rPr>
+                    <w:t>${o_2_campo}</w:t>
+                  </w:r>
                 </w:p>
               </w:tc>
             </w:tr>
@@ -10205,6 +10226,13 @@
                       <w:bCs/>
                     </w:rPr>
                   </w:pPr>
+                  <w:r>
+                    <w:rPr>
+                      <w:b/>
+                      <w:bCs/>
+                    </w:rPr>
+                    <w:t>${o_2_nome}</w:t>
+                  </w:r>
                 </w:p>
               </w:tc>
             </w:tr>
@@ -10268,6 +10296,13 @@
                       <w:bCs/>
                     </w:rPr>
                   </w:pPr>
+                  <w:r>
+                    <w:rPr>
+                      <w:b/>
+                      <w:bCs/>
+                    </w:rPr>
+                    <w:t>${o_2_cpf}</w:t>
+                  </w:r>
                 </w:p>
               </w:tc>
             </w:tr>
@@ -10331,6 +10366,13 @@
                       <w:bCs/>
                     </w:rPr>
                   </w:pPr>
+                  <w:r>
+                    <w:rPr>
+                      <w:b/>
+                      <w:bCs/>
+                    </w:rPr>
+                    <w:t>${o_3_campo}</w:t>
+                  </w:r>
                 </w:p>
               </w:tc>
             </w:tr>
@@ -10394,6 +10436,13 @@
                       <w:bCs/>
                     </w:rPr>
                   </w:pPr>
+                  <w:r>
+                    <w:rPr>
+                      <w:b/>
+                      <w:bCs/>
+                    </w:rPr>
+                    <w:t>${o_3_nome}</w:t>
+                  </w:r>
                 </w:p>
               </w:tc>
             </w:tr>
@@ -10457,6 +10506,13 @@
                       <w:bCs/>
                     </w:rPr>
                   </w:pPr>
+                  <w:r>
+                    <w:rPr>
+                      <w:b/>
+                      <w:bCs/>
+                    </w:rPr>
+                    <w:t>${o_3_cpf}</w:t>
+                  </w:r>
                 </w:p>
               </w:tc>
             </w:tr>
@@ -20507,7 +20563,6 @@
         </w:rPr>
         <w:t>Atualizado/</w:t>
       </w:r>
-      <w:proofErr w:type="gramStart"/>
       <w:r>
         <w:rPr>
           <w:b/>
@@ -20515,7 +20570,6 @@
         </w:rPr>
         <w:t>Agosto</w:t>
       </w:r>
-      <w:proofErr w:type="gramEnd"/>
       <w:r>
         <w:rPr>
           <w:sz w:val="12"/>

</xml_diff>